<commit_message>
update document and Algorithm flow chart
</commit_message>
<xml_diff>
--- a/Meeting_minus/MEETING_MINUS_12_03_2020.docx
+++ b/Meeting_minus/MEETING_MINUS_12_03_2020.docx
@@ -1066,8 +1066,6 @@
               </w:rPr>
               <w:t>Business Logic và UX của ứng dụng thấp</w:t>
             </w:r>
-            <w:bookmarkStart w:id="5" w:name="_GoBack"/>
-            <w:bookmarkEnd w:id="5"/>
           </w:p>
         </w:tc>
       </w:tr>
@@ -1300,6 +1298,8 @@
                 <w:szCs w:val="24"/>
               </w:rPr>
             </w:pPr>
+            <w:bookmarkStart w:id="5" w:name="_GoBack"/>
+            <w:bookmarkEnd w:id="5"/>
           </w:p>
         </w:tc>
         <w:tc>

</xml_diff>